<commit_message>
Add Diagrams and update Tutorial
</commit_message>
<xml_diff>
--- a/Tutorial_Secured_Rest_Apis.docx
+++ b/Tutorial_Secured_Rest_Apis.docx
@@ -17,6 +17,7 @@
           <w:rFonts w:ascii="Times New Roman" w:hAnsi="Times New Roman" w:cs="Times New Roman"/>
           <w:b/>
           <w:bCs/>
+          <w:noProof/>
           <w:sz w:val="36"/>
           <w:szCs w:val="36"/>
         </w:rPr>
@@ -489,15 +490,18 @@
         </w:rPr>
       </w:pPr>
       <w:r>
+        <w:rPr>
+          <w:noProof/>
+        </w:rPr>
         <w:lastRenderedPageBreak/>
         <w:drawing>
-          <wp:anchor distT="0" distB="0" distL="114300" distR="114300" simplePos="0" relativeHeight="251659264" behindDoc="0" locked="0" layoutInCell="1" allowOverlap="1" wp14:anchorId="7F733A49" wp14:editId="32C3D880">
+          <wp:anchor distT="0" distB="0" distL="114300" distR="114300" simplePos="0" relativeHeight="251659264" behindDoc="0" locked="0" layoutInCell="1" allowOverlap="1" wp14:anchorId="7F733A49" wp14:editId="64700099">
             <wp:simplePos x="0" y="0"/>
             <wp:positionH relativeFrom="margin">
-              <wp:posOffset>4748893</wp:posOffset>
+              <wp:posOffset>4636387</wp:posOffset>
             </wp:positionH>
             <wp:positionV relativeFrom="paragraph">
-              <wp:posOffset>231</wp:posOffset>
+              <wp:posOffset>527</wp:posOffset>
             </wp:positionV>
             <wp:extent cx="1842770" cy="1623060"/>
             <wp:effectExtent l="0" t="0" r="5080" b="0"/>
@@ -563,8 +567,13 @@
         </w:numPr>
       </w:pPr>
       <w:r>
-        <w:t>Step 1: Define User Roles and Permissions</w:t>
-      </w:r>
+        <w:t xml:space="preserve">Step 0: Add required </w:t>
+      </w:r>
+      <w:proofErr w:type="gramStart"/>
+      <w:r>
+        <w:t>dependencies</w:t>
+      </w:r>
+      <w:proofErr w:type="gramEnd"/>
     </w:p>
     <w:p>
       <w:pPr>
@@ -575,15 +584,21 @@
         </w:numPr>
       </w:pPr>
       <w:r>
-        <w:t xml:space="preserve">Define roles (e.g., USER, ADMIN) and corresponding permissions (e.g., USER_CREATE, ADMIN_READ) using </w:t>
-      </w:r>
-      <w:proofErr w:type="spellStart"/>
-      <w:r>
-        <w:t>enums</w:t>
-      </w:r>
-      <w:proofErr w:type="spellEnd"/>
-      <w:r>
-        <w:t>.</w:t>
+        <w:t xml:space="preserve">Add </w:t>
+      </w:r>
+      <w:proofErr w:type="gramStart"/>
+      <w:r>
+        <w:t>most</w:t>
+      </w:r>
+      <w:proofErr w:type="gramEnd"/>
+      <w:r>
+        <w:t xml:space="preserve"> recent </w:t>
+      </w:r>
+      <w:r>
+        <w:t xml:space="preserve">spring-boot-starter-security </w:t>
+      </w:r>
+      <w:r>
+        <w:t>dependency.</w:t>
       </w:r>
     </w:p>
     <w:p>
@@ -595,7 +610,7 @@
         </w:numPr>
       </w:pPr>
       <w:r>
-        <w:t>Step 2: Configure Spring Security</w:t>
+        <w:t>Step 1: Define User Roles and Permissions</w:t>
       </w:r>
     </w:p>
     <w:p>
@@ -607,17 +622,18 @@
         </w:numPr>
       </w:pPr>
       <w:r>
-        <w:t xml:space="preserve">Extend </w:t>
+        <w:t xml:space="preserve">Define roles (e.g., USER, ADMIN) and corresponding permissions (e.g., USER_CREATE, ADMIN_READ) using </w:t>
       </w:r>
       <w:proofErr w:type="spellStart"/>
       <w:r>
-        <w:t>WebSecurityConfigurerAdapter</w:t>
+        <w:t>enums</w:t>
       </w:r>
       <w:proofErr w:type="spellEnd"/>
       <w:r>
-        <w:t xml:space="preserve"> to customize security settings. Configure authentication filters, session management, and URL access permissions using method chaining.</w:t>
-      </w:r>
-    </w:p>
+        <w:t>.</w:t>
+      </w:r>
+    </w:p>
+    <w:p/>
     <w:p>
       <w:pPr>
         <w:pStyle w:val="ListParagraph"/>
@@ -627,7 +643,7 @@
         </w:numPr>
       </w:pPr>
       <w:r>
-        <w:t>Step 3: Implement JWT Integration</w:t>
+        <w:t>Step 2: Configure Spring Security</w:t>
       </w:r>
     </w:p>
     <w:p>
@@ -639,173 +655,26 @@
         </w:numPr>
       </w:pPr>
       <w:r>
-        <w:t>Create utility classes for JWT generation and parsing. Use a secret key to sign and verify tokens.</w:t>
-      </w:r>
-    </w:p>
-    <w:p>
-      <w:pPr>
-        <w:pStyle w:val="ListParagraph"/>
-        <w:numPr>
-          <w:ilvl w:val="0"/>
-          <w:numId w:val="8"/>
-        </w:numPr>
-      </w:pPr>
-      <w:r>
-        <w:t>Step 4: Implement Authentication Filter</w:t>
-      </w:r>
-    </w:p>
-    <w:p>
-      <w:pPr>
-        <w:pStyle w:val="ListParagraph"/>
-        <w:numPr>
-          <w:ilvl w:val="1"/>
-          <w:numId w:val="8"/>
-        </w:numPr>
-      </w:pPr>
-      <w:r>
-        <w:t xml:space="preserve">Create a filter to intercept incoming requests, extract JWT, validate it, and set the authenticated user's context using Spring Security's </w:t>
-      </w:r>
-      <w:proofErr w:type="spellStart"/>
-      <w:r>
-        <w:t>SecurityContextHolder</w:t>
-      </w:r>
-      <w:proofErr w:type="spellEnd"/>
-      <w:r>
-        <w:t>.</w:t>
-      </w:r>
-    </w:p>
-    <w:p>
-      <w:pPr>
-        <w:pStyle w:val="ListParagraph"/>
-        <w:numPr>
-          <w:ilvl w:val="0"/>
-          <w:numId w:val="8"/>
-        </w:numPr>
-      </w:pPr>
-      <w:r>
-        <w:t>Step 5: Secure API Endpoints</w:t>
-      </w:r>
-    </w:p>
-    <w:p>
-      <w:pPr>
-        <w:pStyle w:val="ListParagraph"/>
-        <w:numPr>
-          <w:ilvl w:val="1"/>
-          <w:numId w:val="8"/>
-        </w:numPr>
-      </w:pPr>
-      <w:r>
-        <w:t>Use annotations like @PreAuthorize to enforce role-based access control on API endpoints. Specify required roles or permissions for each endpoint.</w:t>
-      </w:r>
-    </w:p>
-    <w:p>
-      <w:pPr>
-        <w:rPr>
-          <w:b/>
-          <w:bCs/>
-        </w:rPr>
-      </w:pPr>
-      <w:r>
-        <w:rPr>
-          <w:b/>
-          <w:bCs/>
-        </w:rPr>
-        <w:t>5. Example Code</w:t>
-      </w:r>
-    </w:p>
-    <w:p>
-      <w:r>
-        <w:t>Here are some</w:t>
-      </w:r>
-      <w:r>
-        <w:t xml:space="preserve"> snippets of code demonstrating key aspects of the implementation:</w:t>
-      </w:r>
-    </w:p>
-    <w:p>
-      <w:pPr>
-        <w:pStyle w:val="ListParagraph"/>
-        <w:numPr>
-          <w:ilvl w:val="0"/>
-          <w:numId w:val="9"/>
-        </w:numPr>
-      </w:pPr>
-      <w:r>
-        <w:t>Defining roles and permissions</w:t>
-      </w:r>
-    </w:p>
-    <w:p>
-      <w:pPr>
-        <w:pStyle w:val="ListParagraph"/>
-        <w:numPr>
-          <w:ilvl w:val="0"/>
-          <w:numId w:val="9"/>
-        </w:numPr>
-      </w:pPr>
-      <w:r>
-        <w:t>Security configuration with Spring Security</w:t>
-      </w:r>
-    </w:p>
-    <w:p>
-      <w:pPr>
-        <w:pStyle w:val="ListParagraph"/>
-        <w:numPr>
-          <w:ilvl w:val="0"/>
-          <w:numId w:val="9"/>
-        </w:numPr>
-      </w:pPr>
-      <w:r>
-        <w:t>JWT generation and parsing</w:t>
-      </w:r>
-    </w:p>
-    <w:p>
-      <w:pPr>
-        <w:pStyle w:val="ListParagraph"/>
-        <w:numPr>
-          <w:ilvl w:val="0"/>
-          <w:numId w:val="9"/>
-        </w:numPr>
-      </w:pPr>
-      <w:r>
-        <w:t>Authentication filter implementation</w:t>
-      </w:r>
-    </w:p>
-    <w:p>
-      <w:pPr>
-        <w:pStyle w:val="ListParagraph"/>
-        <w:numPr>
-          <w:ilvl w:val="0"/>
-          <w:numId w:val="9"/>
-        </w:numPr>
-      </w:pPr>
-      <w:r>
-        <w:t>Securing API endpoints with role-based access control</w:t>
-      </w:r>
-    </w:p>
-    <w:p>
-      <w:pPr>
-        <w:rPr>
-          <w:b/>
-          <w:bCs/>
-        </w:rPr>
-      </w:pPr>
-      <w:r>
+        <w:rPr>
+          <w:noProof/>
+        </w:rPr>
         <w:drawing>
-          <wp:anchor distT="0" distB="0" distL="114300" distR="114300" simplePos="0" relativeHeight="251660288" behindDoc="1" locked="0" layoutInCell="1" allowOverlap="1" wp14:anchorId="5ECEE198" wp14:editId="4D40410B">
+          <wp:anchor distT="0" distB="0" distL="114300" distR="114300" simplePos="0" relativeHeight="251660288" behindDoc="1" locked="0" layoutInCell="1" allowOverlap="1" wp14:anchorId="5ECEE198" wp14:editId="1931F101">
             <wp:simplePos x="0" y="0"/>
             <wp:positionH relativeFrom="margin">
-              <wp:posOffset>320296</wp:posOffset>
+              <wp:posOffset>664198</wp:posOffset>
             </wp:positionH>
             <wp:positionV relativeFrom="margin">
-              <wp:align>bottom</wp:align>
+              <wp:posOffset>2389073</wp:posOffset>
             </wp:positionV>
-            <wp:extent cx="5568950" cy="3037205"/>
-            <wp:effectExtent l="0" t="0" r="0" b="0"/>
+            <wp:extent cx="4793615" cy="2614295"/>
+            <wp:effectExtent l="0" t="0" r="6985" b="0"/>
             <wp:wrapTight wrapText="bothSides">
               <wp:wrapPolygon edited="0">
                 <wp:start x="0" y="0"/>
                 <wp:lineTo x="0" y="21406"/>
-                <wp:lineTo x="21501" y="21406"/>
-                <wp:lineTo x="21501" y="0"/>
+                <wp:lineTo x="21546" y="21406"/>
+                <wp:lineTo x="21546" y="0"/>
                 <wp:lineTo x="0" y="0"/>
               </wp:wrapPolygon>
             </wp:wrapTight>
@@ -835,7 +704,7 @@
                   <pic:spPr>
                     <a:xfrm>
                       <a:off x="0" y="0"/>
-                      <a:ext cx="5568950" cy="3037205"/>
+                      <a:ext cx="4793615" cy="2614295"/>
                     </a:xfrm>
                     <a:prstGeom prst="rect">
                       <a:avLst/>
@@ -853,24 +722,54 @@
           </wp:anchor>
         </w:drawing>
       </w:r>
-    </w:p>
-    <w:p>
-      <w:pPr>
+      <w:r>
+        <w:t xml:space="preserve">Add a Web Security Configuration class </w:t>
+      </w:r>
+      <w:r>
+        <w:t>to customize security settings. Configure authentication filters, session management, and URL access permissions using method chaining.</w:t>
+      </w:r>
+    </w:p>
+    <w:p>
+      <w:pPr>
+        <w:pStyle w:val="ListParagraph"/>
+        <w:numPr>
+          <w:ilvl w:val="0"/>
+          <w:numId w:val="8"/>
+        </w:numPr>
+      </w:pPr>
+      <w:r>
+        <w:t>Step 3: Implement JWT Integration</w:t>
+      </w:r>
+    </w:p>
+    <w:p>
+      <w:pPr>
+        <w:pStyle w:val="ListParagraph"/>
+        <w:numPr>
+          <w:ilvl w:val="1"/>
+          <w:numId w:val="8"/>
+        </w:numPr>
+      </w:pPr>
+      <w:r>
+        <w:t>Create utility classes for JWT generation and parsing. Use a secret key to sign and verify tokens.</w:t>
+      </w:r>
+      <w:r>
         <w:rPr>
           <w:b/>
           <w:bCs/>
-        </w:rPr>
-      </w:pPr>
-      <w:r>
-        <w:rPr>
-          <w:b/>
-          <w:bCs/>
-        </w:rPr>
-        <w:lastRenderedPageBreak/>
+          <w:noProof/>
+        </w:rPr>
+        <w:t xml:space="preserve"> </w:t>
+      </w:r>
+    </w:p>
+    <w:p>
+      <w:r>
+        <w:rPr>
+          <w:noProof/>
+        </w:rPr>
         <w:drawing>
-          <wp:inline distT="0" distB="0" distL="0" distR="0" wp14:anchorId="3A92A9C2" wp14:editId="21C00281">
-            <wp:extent cx="5943600" cy="2673985"/>
-            <wp:effectExtent l="0" t="0" r="0" b="0"/>
+          <wp:inline distT="0" distB="0" distL="0" distR="0" wp14:anchorId="11F25DAC" wp14:editId="5F302947">
+            <wp:extent cx="4390476" cy="1975245"/>
+            <wp:effectExtent l="0" t="0" r="0" b="6350"/>
             <wp:docPr id="1311176616" name="Picture 1" descr="A screen shot of a computer program&#10;&#10;Description automatically generated"/>
             <wp:cNvGraphicFramePr>
               <a:graphicFrameLocks xmlns:a="http://schemas.openxmlformats.org/drawingml/2006/main" noChangeAspect="1"/>
@@ -891,7 +790,7 @@
                   <pic:spPr>
                     <a:xfrm>
                       <a:off x="0" y="0"/>
-                      <a:ext cx="5944849" cy="2674547"/>
+                      <a:ext cx="4397183" cy="1978263"/>
                     </a:xfrm>
                     <a:prstGeom prst="rect">
                       <a:avLst/>
@@ -906,20 +805,215 @@
     </w:p>
     <w:p>
       <w:pPr>
+        <w:pStyle w:val="ListParagraph"/>
+        <w:numPr>
+          <w:ilvl w:val="0"/>
+          <w:numId w:val="8"/>
+        </w:numPr>
+      </w:pPr>
+      <w:r>
+        <w:t>Step 4: Implement Authentication Filter</w:t>
+      </w:r>
+    </w:p>
+    <w:p>
+      <w:pPr>
+        <w:pStyle w:val="ListParagraph"/>
+        <w:numPr>
+          <w:ilvl w:val="1"/>
+          <w:numId w:val="8"/>
+        </w:numPr>
+      </w:pPr>
+      <w:r>
+        <w:lastRenderedPageBreak/>
+        <w:t xml:space="preserve">Create a </w:t>
+      </w:r>
+      <w:proofErr w:type="spellStart"/>
+      <w:r>
+        <w:t>UserPrincipal</w:t>
+      </w:r>
+      <w:proofErr w:type="spellEnd"/>
+      <w:r>
+        <w:t xml:space="preserve"> class implementing the already existing </w:t>
+      </w:r>
+      <w:proofErr w:type="spellStart"/>
+      <w:proofErr w:type="gramStart"/>
+      <w:r>
+        <w:t>UserDetails</w:t>
+      </w:r>
+      <w:proofErr w:type="spellEnd"/>
+      <w:r>
+        <w:t>(</w:t>
+      </w:r>
+      <w:proofErr w:type="gramEnd"/>
+      <w:r>
+        <w:t xml:space="preserve">from dependency) , set all </w:t>
+      </w:r>
+      <w:proofErr w:type="spellStart"/>
+      <w:r>
+        <w:t>boolean</w:t>
+      </w:r>
+      <w:proofErr w:type="spellEnd"/>
+      <w:r>
+        <w:t xml:space="preserve"> methods to true and update the rest as needed:</w:t>
+      </w:r>
+      <w:r>
+        <w:rPr>
+          <w:noProof/>
+        </w:rPr>
+        <w:t xml:space="preserve"> </w:t>
+      </w:r>
+    </w:p>
+    <w:p>
+      <w:pPr>
+        <w:pStyle w:val="ListParagraph"/>
+        <w:numPr>
+          <w:ilvl w:val="1"/>
+          <w:numId w:val="8"/>
+        </w:numPr>
+      </w:pPr>
+      <w:r>
+        <w:drawing>
+          <wp:inline distT="0" distB="0" distL="0" distR="0" wp14:anchorId="247857FA" wp14:editId="01D48E51">
+            <wp:extent cx="4261449" cy="3147827"/>
+            <wp:effectExtent l="0" t="0" r="6350" b="0"/>
+            <wp:docPr id="1711368184" name="Picture 1" descr="A screen shot of a computer program&#10;&#10;Description automatically generated"/>
+            <wp:cNvGraphicFramePr>
+              <a:graphicFrameLocks xmlns:a="http://schemas.openxmlformats.org/drawingml/2006/main" noChangeAspect="1"/>
+            </wp:cNvGraphicFramePr>
+            <a:graphic xmlns:a="http://schemas.openxmlformats.org/drawingml/2006/main">
+              <a:graphicData uri="http://schemas.openxmlformats.org/drawingml/2006/picture">
+                <pic:pic xmlns:pic="http://schemas.openxmlformats.org/drawingml/2006/picture">
+                  <pic:nvPicPr>
+                    <pic:cNvPr id="1711368184" name="Picture 1" descr="A screen shot of a computer program&#10;&#10;Description automatically generated"/>
+                    <pic:cNvPicPr/>
+                  </pic:nvPicPr>
+                  <pic:blipFill>
+                    <a:blip r:embed="rId9"/>
+                    <a:stretch>
+                      <a:fillRect/>
+                    </a:stretch>
+                  </pic:blipFill>
+                  <pic:spPr>
+                    <a:xfrm>
+                      <a:off x="0" y="0"/>
+                      <a:ext cx="4281499" cy="3162637"/>
+                    </a:xfrm>
+                    <a:prstGeom prst="rect">
+                      <a:avLst/>
+                    </a:prstGeom>
+                  </pic:spPr>
+                </pic:pic>
+              </a:graphicData>
+            </a:graphic>
+          </wp:inline>
+        </w:drawing>
+      </w:r>
+    </w:p>
+    <w:p>
+      <w:pPr>
+        <w:pStyle w:val="ListParagraph"/>
+        <w:numPr>
+          <w:ilvl w:val="1"/>
+          <w:numId w:val="8"/>
+        </w:numPr>
+      </w:pPr>
+      <w:r>
+        <w:t>Create your custom token</w:t>
+      </w:r>
+      <w:r>
+        <w:rPr>
+          <w:noProof/>
+        </w:rPr>
+        <w:t xml:space="preserve"> </w:t>
+      </w:r>
+      <w:r>
+        <w:rPr>
+          <w:noProof/>
+        </w:rPr>
+        <w:t>class extending AbstractAuthenticationToken and having the recently created UserPrincipal</w:t>
+      </w:r>
+    </w:p>
+    <w:p>
+      <w:pPr>
+        <w:pStyle w:val="ListParagraph"/>
+        <w:numPr>
+          <w:ilvl w:val="1"/>
+          <w:numId w:val="8"/>
+        </w:numPr>
+      </w:pPr>
+      <w:r>
+        <w:rPr>
+          <w:noProof/>
+        </w:rPr>
+        <w:drawing>
+          <wp:inline distT="0" distB="0" distL="0" distR="0" wp14:anchorId="16F7ADA4" wp14:editId="371047AC">
+            <wp:extent cx="3657600" cy="1867095"/>
+            <wp:effectExtent l="0" t="0" r="0" b="0"/>
+            <wp:docPr id="1142692646" name="Picture 1" descr="A screen shot of a computer program&#10;&#10;Description automatically generated"/>
+            <wp:cNvGraphicFramePr>
+              <a:graphicFrameLocks xmlns:a="http://schemas.openxmlformats.org/drawingml/2006/main" noChangeAspect="1"/>
+            </wp:cNvGraphicFramePr>
+            <a:graphic xmlns:a="http://schemas.openxmlformats.org/drawingml/2006/main">
+              <a:graphicData uri="http://schemas.openxmlformats.org/drawingml/2006/picture">
+                <pic:pic xmlns:pic="http://schemas.openxmlformats.org/drawingml/2006/picture">
+                  <pic:nvPicPr>
+                    <pic:cNvPr id="1142692646" name="Picture 1" descr="A screen shot of a computer program&#10;&#10;Description automatically generated"/>
+                    <pic:cNvPicPr/>
+                  </pic:nvPicPr>
+                  <pic:blipFill>
+                    <a:blip r:embed="rId10"/>
+                    <a:stretch>
+                      <a:fillRect/>
+                    </a:stretch>
+                  </pic:blipFill>
+                  <pic:spPr>
+                    <a:xfrm>
+                      <a:off x="0" y="0"/>
+                      <a:ext cx="3677521" cy="1877264"/>
+                    </a:xfrm>
+                    <a:prstGeom prst="rect">
+                      <a:avLst/>
+                    </a:prstGeom>
+                  </pic:spPr>
+                </pic:pic>
+              </a:graphicData>
+            </a:graphic>
+          </wp:inline>
+        </w:drawing>
+      </w:r>
+    </w:p>
+    <w:p>
+      <w:pPr>
+        <w:pStyle w:val="ListParagraph"/>
+        <w:numPr>
+          <w:ilvl w:val="1"/>
+          <w:numId w:val="8"/>
+        </w:numPr>
+      </w:pPr>
+      <w:r>
+        <w:t xml:space="preserve">Create a filter to intercept incoming requests, extract JWT, validate it, and set the authenticated user's context using Spring Security's </w:t>
+      </w:r>
+      <w:proofErr w:type="spellStart"/>
+      <w:r>
+        <w:t>SecurityContextHolder</w:t>
+      </w:r>
+      <w:proofErr w:type="spellEnd"/>
+      <w:r>
+        <w:t>.</w:t>
+      </w:r>
+    </w:p>
+    <w:p>
+      <w:r>
         <w:rPr>
           <w:b/>
           <w:bCs/>
-        </w:rPr>
-      </w:pPr>
-      <w:r>
-        <w:rPr>
-          <w:b/>
-          <w:bCs/>
-        </w:rPr>
+          <w:noProof/>
+        </w:rPr>
+        <w:lastRenderedPageBreak/>
         <w:drawing>
-          <wp:inline distT="0" distB="0" distL="0" distR="0" wp14:anchorId="50F65DAC" wp14:editId="21B25ACF">
-            <wp:extent cx="5237018" cy="3442109"/>
-            <wp:effectExtent l="0" t="0" r="1905" b="6350"/>
+          <wp:inline distT="0" distB="0" distL="0" distR="0" wp14:anchorId="48F60EE0" wp14:editId="2D8C8178">
+            <wp:extent cx="6562357" cy="4313208"/>
+            <wp:effectExtent l="0" t="0" r="0" b="0"/>
             <wp:docPr id="1213943614" name="Picture 1" descr="A screenshot of a computer program&#10;&#10;Description automatically generated"/>
             <wp:cNvGraphicFramePr>
               <a:graphicFrameLocks xmlns:a="http://schemas.openxmlformats.org/drawingml/2006/main" noChangeAspect="1"/>
@@ -932,7 +1026,7 @@
                     <pic:cNvPicPr/>
                   </pic:nvPicPr>
                   <pic:blipFill>
-                    <a:blip r:embed="rId9"/>
+                    <a:blip r:embed="rId11"/>
                     <a:stretch>
                       <a:fillRect/>
                     </a:stretch>
@@ -940,7 +1034,7 @@
                   <pic:spPr>
                     <a:xfrm>
                       <a:off x="0" y="0"/>
-                      <a:ext cx="5242675" cy="3445827"/>
+                      <a:ext cx="6575328" cy="4321734"/>
                     </a:xfrm>
                     <a:prstGeom prst="rect">
                       <a:avLst/>
@@ -952,11 +1046,73 @@
           </wp:inline>
         </w:drawing>
       </w:r>
-      <w:r>
+    </w:p>
+    <w:p>
+      <w:pPr>
+        <w:pStyle w:val="ListParagraph"/>
+        <w:numPr>
+          <w:ilvl w:val="0"/>
+          <w:numId w:val="8"/>
+        </w:numPr>
+      </w:pPr>
+      <w:r>
+        <w:t>Step 5: Secure API Endpoints</w:t>
+      </w:r>
+    </w:p>
+    <w:p>
+      <w:pPr>
+        <w:pStyle w:val="ListParagraph"/>
+        <w:numPr>
+          <w:ilvl w:val="1"/>
+          <w:numId w:val="8"/>
+        </w:numPr>
+      </w:pPr>
+      <w:r>
+        <w:t>Use annotations like @PreAuthorize to enforce role-based access control on API endpoints. Specify required roles or permissions for each endpoint.</w:t>
+      </w:r>
+    </w:p>
+    <w:p>
+      <w:pPr>
+        <w:pStyle w:val="ListParagraph"/>
+        <w:numPr>
+          <w:ilvl w:val="1"/>
+          <w:numId w:val="8"/>
+        </w:numPr>
+      </w:pPr>
+      <w:r>
+        <w:t xml:space="preserve">To access those </w:t>
+      </w:r>
+      <w:proofErr w:type="spellStart"/>
+      <w:r>
+        <w:t>apis</w:t>
+      </w:r>
+      <w:proofErr w:type="spellEnd"/>
+      <w:r>
+        <w:t xml:space="preserve"> you now need a generated token of a user with those specific roles and authorities. (In headers there needs to be an “Authorization”: “Bearer {token}”)</w:t>
+      </w:r>
+    </w:p>
+    <w:p>
+      <w:pPr>
         <w:rPr>
           <w:b/>
           <w:bCs/>
         </w:rPr>
+      </w:pPr>
+    </w:p>
+    <w:p>
+      <w:pPr>
+        <w:rPr>
+          <w:b/>
+          <w:bCs/>
+        </w:rPr>
+      </w:pPr>
+      <w:r>
+        <w:rPr>
+          <w:b/>
+          <w:bCs/>
+          <w:noProof/>
+        </w:rPr>
+        <w:lastRenderedPageBreak/>
         <w:drawing>
           <wp:inline distT="0" distB="0" distL="0" distR="0" wp14:anchorId="4E8C1F3E" wp14:editId="047192A2">
             <wp:extent cx="5943600" cy="1677670"/>
@@ -973,7 +1129,7 @@
                     <pic:cNvPicPr/>
                   </pic:nvPicPr>
                   <pic:blipFill>
-                    <a:blip r:embed="rId10"/>
+                    <a:blip r:embed="rId12"/>
                     <a:stretch>
                       <a:fillRect/>
                     </a:stretch>
@@ -993,25 +1149,71 @@
           </wp:inline>
         </w:drawing>
       </w:r>
-    </w:p>
-    <w:p>
-      <w:pPr>
+      <w:r>
+        <w:rPr>
+          <w:noProof/>
+        </w:rPr>
+        <w:t xml:space="preserve"> </w:t>
+      </w:r>
+      <w:r>
         <w:rPr>
           <w:b/>
           <w:bCs/>
         </w:rPr>
-      </w:pPr>
-      <w:r>
+        <w:drawing>
+          <wp:inline distT="0" distB="0" distL="0" distR="0" wp14:anchorId="4C307D7E" wp14:editId="355175EA">
+            <wp:extent cx="5943600" cy="1671320"/>
+            <wp:effectExtent l="0" t="0" r="0" b="5080"/>
+            <wp:docPr id="100740537" name="Picture 1" descr="A screenshot of a computer&#10;&#10;Description automatically generated"/>
+            <wp:cNvGraphicFramePr>
+              <a:graphicFrameLocks xmlns:a="http://schemas.openxmlformats.org/drawingml/2006/main" noChangeAspect="1"/>
+            </wp:cNvGraphicFramePr>
+            <a:graphic xmlns:a="http://schemas.openxmlformats.org/drawingml/2006/main">
+              <a:graphicData uri="http://schemas.openxmlformats.org/drawingml/2006/picture">
+                <pic:pic xmlns:pic="http://schemas.openxmlformats.org/drawingml/2006/picture">
+                  <pic:nvPicPr>
+                    <pic:cNvPr id="100740537" name="Picture 1" descr="A screenshot of a computer&#10;&#10;Description automatically generated"/>
+                    <pic:cNvPicPr/>
+                  </pic:nvPicPr>
+                  <pic:blipFill>
+                    <a:blip r:embed="rId13"/>
+                    <a:stretch>
+                      <a:fillRect/>
+                    </a:stretch>
+                  </pic:blipFill>
+                  <pic:spPr>
+                    <a:xfrm>
+                      <a:off x="0" y="0"/>
+                      <a:ext cx="5943600" cy="1671320"/>
+                    </a:xfrm>
+                    <a:prstGeom prst="rect">
+                      <a:avLst/>
+                    </a:prstGeom>
+                  </pic:spPr>
+                </pic:pic>
+              </a:graphicData>
+            </a:graphic>
+          </wp:inline>
+        </w:drawing>
+      </w:r>
+    </w:p>
+    <w:p>
+      <w:pPr>
         <w:rPr>
           <w:b/>
           <w:bCs/>
         </w:rPr>
+      </w:pPr>
+      <w:r>
+        <w:rPr>
+          <w:b/>
+          <w:bCs/>
+        </w:rPr>
         <w:t>Conclusion</w:t>
       </w:r>
     </w:p>
     <w:p>
       <w:r>
-        <w:lastRenderedPageBreak/>
         <w:t xml:space="preserve">Securing a REST API </w:t>
       </w:r>
       <w:r>
@@ -2692,6 +2894,7 @@
   <w:style w:type="character" w:default="1" w:styleId="DefaultParagraphFont">
     <w:name w:val="Default Paragraph Font"/>
     <w:uiPriority w:val="1"/>
+    <w:semiHidden/>
     <w:unhideWhenUsed/>
   </w:style>
   <w:style w:type="table" w:default="1" w:styleId="TableNormal">

</xml_diff>